<commit_message>
PLanning UseCase en verslag bijgewerkt.
</commit_message>
<xml_diff>
--- a/Documentatie/Kerntaak-1/1.3.8_Use-case-diagram-en-use-case-templates/2017-04-20_Use-Case-Template_V1.docx
+++ b/Documentatie/Kerntaak-1/1.3.8_Use-case-diagram-en-use-case-templates/2017-04-20_Use-Case-Template_V1.docx
@@ -539,20 +539,7 @@
                               <w:lang w:val="en-US"/>
                             </w:rPr>
                             <w:br/>
-                          </w:r>
-                          <w:proofErr w:type="spellStart"/>
-                          <w:r>
-                            <w:rPr>
-                              <w:lang w:val="en-US"/>
-                            </w:rPr>
-                            <w:t>Klas</w:t>
-                          </w:r>
-                          <w:proofErr w:type="spellEnd"/>
-                          <w:r>
-                            <w:rPr>
-                              <w:lang w:val="en-US"/>
-                            </w:rPr>
-                            <w:t>: RIO4-APO3A</w:t>
+                            <w:t>Klas: RIO4-APO3A</w:t>
                           </w:r>
                           <w:r>
                             <w:rPr>
@@ -560,19 +547,11 @@
                             </w:rPr>
                             <w:br/>
                           </w:r>
-                          <w:proofErr w:type="spellStart"/>
                           <w:r>
                             <w:rPr>
                               <w:lang w:val="en-US"/>
                             </w:rPr>
-                            <w:t>Examencasus</w:t>
-                          </w:r>
-                          <w:proofErr w:type="spellEnd"/>
-                          <w:r>
-                            <w:rPr>
-                              <w:lang w:val="en-US"/>
-                            </w:rPr>
-                            <w:t>: 03</w:t>
+                            <w:t>Examencasus: 03</w:t>
                           </w:r>
                         </w:p>
                         <w:p>
@@ -2603,16 +2582,7 @@
                 <w:rFonts w:eastAsia="Times New Roman" w:cs="Arial"/>
                 <w:lang w:eastAsia="nl-NL"/>
               </w:rPr>
-              <w:t xml:space="preserve"> Systeem stuurt de gegevens met internetverbinding naar het SMTP</w:t>
-            </w:r>
-            <w:bookmarkStart w:id="4" w:name="_GoBack"/>
-            <w:bookmarkEnd w:id="4"/>
-            <w:r>
-              <w:rPr>
-                <w:rFonts w:eastAsia="Times New Roman" w:cs="Arial"/>
-                <w:lang w:eastAsia="nl-NL"/>
-              </w:rPr>
-              <w:t xml:space="preserve"> Server.</w:t>
+              <w:t xml:space="preserve"> Systeem stuurt de gegevens met internetverbinding naar het SMTP Server.</w:t>
             </w:r>
           </w:p>
         </w:tc>
@@ -2896,7 +2866,7 @@
           <w:rFonts w:cs="Arial"/>
         </w:rPr>
       </w:pPr>
-      <w:bookmarkStart w:id="5" w:name="_Toc480366261"/>
+      <w:bookmarkStart w:id="4" w:name="_Toc480366261"/>
       <w:r>
         <w:rPr>
           <w:rFonts w:cs="Arial"/>
@@ -2904,7 +2874,7 @@
         <w:lastRenderedPageBreak/>
         <w:t>Revisie</w:t>
       </w:r>
-      <w:bookmarkEnd w:id="5"/>
+      <w:bookmarkEnd w:id="4"/>
     </w:p>
     <w:p>
       <w:pPr>
@@ -3026,184 +2996,6 @@
           <w:tcPr>
             <w:tcW w:w="1516" w:type="pct"/>
             <w:tcBorders>
-              <w:bottom w:val="double" w:sz="4" w:space="0" w:color="auto"/>
-            </w:tcBorders>
-            <w:noWrap/>
-          </w:tcPr>
-          <w:p>
-            <w:pPr>
-              <w:rPr>
-                <w:rFonts w:cs="Arial"/>
-              </w:rPr>
-            </w:pPr>
-            <w:r>
-              <w:rPr>
-                <w:rFonts w:cs="Arial"/>
-              </w:rPr>
-              <w:t>23-03-2017</w:t>
-            </w:r>
-          </w:p>
-        </w:tc>
-        <w:tc>
-          <w:tcPr>
-            <w:tcW w:w="1161" w:type="pct"/>
-            <w:tcBorders>
-              <w:bottom w:val="double" w:sz="4" w:space="0" w:color="auto"/>
-            </w:tcBorders>
-          </w:tcPr>
-          <w:p>
-            <w:pPr>
-              <w:rPr>
-                <w:rFonts w:cs="Arial"/>
-              </w:rPr>
-            </w:pPr>
-            <w:r>
-              <w:rPr>
-                <w:rFonts w:cs="Arial"/>
-              </w:rPr>
-              <w:t>Taalfoutjes eruit gehaald</w:t>
-            </w:r>
-          </w:p>
-        </w:tc>
-        <w:tc>
-          <w:tcPr>
-            <w:tcW w:w="1161" w:type="pct"/>
-            <w:tcBorders>
-              <w:bottom w:val="double" w:sz="4" w:space="0" w:color="auto"/>
-            </w:tcBorders>
-          </w:tcPr>
-          <w:p>
-            <w:pPr>
-              <w:rPr>
-                <w:rFonts w:cs="Arial"/>
-              </w:rPr>
-            </w:pPr>
-            <w:r>
-              <w:rPr>
-                <w:rFonts w:cs="Arial"/>
-              </w:rPr>
-              <w:t>Santino Bonora</w:t>
-            </w:r>
-          </w:p>
-        </w:tc>
-        <w:tc>
-          <w:tcPr>
-            <w:tcW w:w="1161" w:type="pct"/>
-            <w:tcBorders>
-              <w:bottom w:val="double" w:sz="4" w:space="0" w:color="auto"/>
-            </w:tcBorders>
-          </w:tcPr>
-          <w:p>
-            <w:pPr>
-              <w:rPr>
-                <w:rFonts w:cs="Arial"/>
-              </w:rPr>
-            </w:pPr>
-            <w:r>
-              <w:rPr>
-                <w:rFonts w:cs="Arial"/>
-              </w:rPr>
-              <w:t>V1.1</w:t>
-            </w:r>
-          </w:p>
-        </w:tc>
-      </w:tr>
-      <w:tr>
-        <w:tc>
-          <w:tcPr>
-            <w:tcW w:w="1516" w:type="pct"/>
-            <w:tcBorders>
-              <w:top w:val="double" w:sz="4" w:space="0" w:color="auto"/>
-              <w:bottom w:val="double" w:sz="4" w:space="0" w:color="auto"/>
-            </w:tcBorders>
-            <w:noWrap/>
-          </w:tcPr>
-          <w:p>
-            <w:pPr>
-              <w:rPr>
-                <w:rFonts w:cs="Arial"/>
-              </w:rPr>
-            </w:pPr>
-            <w:r>
-              <w:rPr>
-                <w:rFonts w:cs="Arial"/>
-              </w:rPr>
-              <w:t>23-02-2017</w:t>
-            </w:r>
-          </w:p>
-        </w:tc>
-        <w:tc>
-          <w:tcPr>
-            <w:tcW w:w="1161" w:type="pct"/>
-            <w:tcBorders>
-              <w:top w:val="double" w:sz="4" w:space="0" w:color="auto"/>
-              <w:bottom w:val="double" w:sz="4" w:space="0" w:color="auto"/>
-            </w:tcBorders>
-          </w:tcPr>
-          <w:p>
-            <w:pPr>
-              <w:rPr>
-                <w:rFonts w:cs="Arial"/>
-              </w:rPr>
-            </w:pPr>
-            <w:r>
-              <w:rPr>
-                <w:rFonts w:cs="Arial"/>
-              </w:rPr>
-              <w:t>Ge-updatet met EV-Nieuws</w:t>
-            </w:r>
-          </w:p>
-        </w:tc>
-        <w:tc>
-          <w:tcPr>
-            <w:tcW w:w="1161" w:type="pct"/>
-            <w:tcBorders>
-              <w:top w:val="double" w:sz="4" w:space="0" w:color="auto"/>
-              <w:bottom w:val="double" w:sz="4" w:space="0" w:color="auto"/>
-            </w:tcBorders>
-          </w:tcPr>
-          <w:p>
-            <w:pPr>
-              <w:rPr>
-                <w:rFonts w:cs="Arial"/>
-              </w:rPr>
-            </w:pPr>
-            <w:r>
-              <w:rPr>
-                <w:rFonts w:cs="Arial"/>
-              </w:rPr>
-              <w:t>Tarik Hacialiogullari</w:t>
-            </w:r>
-          </w:p>
-        </w:tc>
-        <w:tc>
-          <w:tcPr>
-            <w:tcW w:w="1161" w:type="pct"/>
-            <w:tcBorders>
-              <w:top w:val="double" w:sz="4" w:space="0" w:color="auto"/>
-              <w:bottom w:val="double" w:sz="4" w:space="0" w:color="auto"/>
-            </w:tcBorders>
-          </w:tcPr>
-          <w:p>
-            <w:pPr>
-              <w:rPr>
-                <w:rFonts w:cs="Arial"/>
-              </w:rPr>
-            </w:pPr>
-            <w:r>
-              <w:rPr>
-                <w:rFonts w:cs="Arial"/>
-              </w:rPr>
-              <w:t>V1.0</w:t>
-            </w:r>
-          </w:p>
-        </w:tc>
-      </w:tr>
-      <w:tr>
-        <w:tc>
-          <w:tcPr>
-            <w:tcW w:w="1516" w:type="pct"/>
-            <w:tcBorders>
               <w:top w:val="double" w:sz="4" w:space="0" w:color="auto"/>
             </w:tcBorders>
             <w:noWrap/>
@@ -3218,7 +3010,13 @@
               <w:rPr>
                 <w:rFonts w:cs="Arial"/>
               </w:rPr>
-              <w:t>17-02-2017</w:t>
+              <w:t>20-04</w:t>
+            </w:r>
+            <w:r>
+              <w:rPr>
+                <w:rFonts w:cs="Arial"/>
+              </w:rPr>
+              <w:t>-2017</w:t>
             </w:r>
           </w:p>
         </w:tc>
@@ -3281,8 +3079,10 @@
               <w:rPr>
                 <w:rFonts w:cs="Arial"/>
               </w:rPr>
-              <w:t>V0.1</w:t>
-            </w:r>
+              <w:t>V1.0</w:t>
+            </w:r>
+            <w:bookmarkStart w:id="5" w:name="_GoBack"/>
+            <w:bookmarkEnd w:id="5"/>
           </w:p>
         </w:tc>
       </w:tr>
@@ -3305,7 +3105,13 @@
               <w:rPr>
                 <w:rFonts w:cs="Arial"/>
               </w:rPr>
-              <w:t>17-02-2017</w:t>
+              <w:t>20-04</w:t>
+            </w:r>
+            <w:r>
+              <w:rPr>
+                <w:rFonts w:cs="Arial"/>
+              </w:rPr>
+              <w:t>-2017</w:t>
             </w:r>
           </w:p>
         </w:tc>
@@ -3447,7 +3253,7 @@
           <w:rPr>
             <w:noProof/>
           </w:rPr>
-          <w:t>3</w:t>
+          <w:t>4</w:t>
         </w:r>
         <w:r>
           <w:fldChar w:fldCharType="end"/>
@@ -4624,7 +4430,7 @@
 </file>
 
 <file path=customXml/itemProps2.xml><?xml version="1.0" encoding="utf-8"?>
-<ds:datastoreItem xmlns:ds="http://schemas.openxmlformats.org/officeDocument/2006/customXml" ds:itemID="{0CCF9A32-2668-4B61-BDC8-875EFEEB263E}">
+<ds:datastoreItem xmlns:ds="http://schemas.openxmlformats.org/officeDocument/2006/customXml" ds:itemID="{2D3D70DF-B16D-4E18-8001-C990B0E3951D}">
   <ds:schemaRefs>
     <ds:schemaRef ds:uri="http://schemas.openxmlformats.org/officeDocument/2006/bibliography"/>
   </ds:schemaRefs>

</xml_diff>